<commit_message>
finished very fast bulletin generation
</commit_message>
<xml_diff>
--- a/templates/bulletin-4-notes-endyear.docx
+++ b/templates/bulletin-4-notes-endyear.docx
@@ -2315,8 +2315,6 @@
                       <w:lang w:val="fr-FR"/>
                     </w:rPr>
                   </w:pPr>
-                  <w:bookmarkStart w:id="0" w:name="_GoBack"/>
-                  <w:bookmarkEnd w:id="0"/>
                   <w:r>
                     <w:rPr>
                       <w:rFonts w:ascii="Arial Narrow" w:hAnsi="Arial Narrow"/>
@@ -2578,16 +2576,7 @@
           <w:bCs/>
           <w:lang w:val="fr-FR"/>
         </w:rPr>
-        <w:t>{</w:t>
-      </w:r>
-      <w:r>
-        <w:rPr>
-          <w:rFonts w:ascii="Arial Narrow" w:hAnsi="Arial Narrow"/>
-          <w:b/>
-          <w:bCs/>
-          <w:lang w:val="fr-FR"/>
-        </w:rPr>
-        <w:t>/</w:t>
+        <w:t>{/</w:t>
       </w:r>
       <w:proofErr w:type="spellStart"/>
       <w:r>
@@ -2911,7 +2900,6 @@
               </w:rPr>
               <w:t>{</w:t>
             </w:r>
-            <w:proofErr w:type="spellStart"/>
             <w:r>
               <w:rPr>
                 <w:rFonts w:ascii="Arial Narrow" w:hAnsi="Arial Narrow"/>
@@ -2919,9 +2907,10 @@
                 <w:szCs w:val="16"/>
                 <w:lang w:val="fr-FR"/>
               </w:rPr>
-              <w:t>director</w:t>
-            </w:r>
-            <w:proofErr w:type="spellEnd"/>
+              <w:t>madeIn</w:t>
+            </w:r>
+            <w:bookmarkStart w:id="0" w:name="_GoBack"/>
+            <w:bookmarkEnd w:id="0"/>
             <w:r>
               <w:rPr>
                 <w:rFonts w:ascii="Arial Narrow" w:hAnsi="Arial Narrow"/>
@@ -4772,7 +4761,7 @@
 </file>
 
 <file path=customXml/itemProps1.xml><?xml version="1.0" encoding="utf-8"?>
-<ds:datastoreItem xmlns:ds="http://schemas.openxmlformats.org/officeDocument/2006/customXml" ds:itemID="{C9910F9A-6DB0-E146-B300-5702276503F3}">
+<ds:datastoreItem xmlns:ds="http://schemas.openxmlformats.org/officeDocument/2006/customXml" ds:itemID="{3BD8FFFE-7968-7742-9893-C2DEFEBDCD60}">
   <ds:schemaRefs>
     <ds:schemaRef ds:uri="http://schemas.openxmlformats.org/officeDocument/2006/bibliography"/>
   </ds:schemaRefs>

</xml_diff>